<commit_message>
Azure DF Document modified
</commit_message>
<xml_diff>
--- a/Azure Mini Project Data Factory/Azure Data Factory Mini Project Deliverables.docx
+++ b/Azure Mini Project Data Factory/Azure Data Factory Mini Project Deliverables.docx
@@ -384,7 +384,80 @@
           <w:szCs w:val="18"/>
           <w:lang w:eastAsia="en-US"/>
         </w:rPr>
-        <w:t>The initial setup could be less complex for first-time users.</w:t>
+        <w:t>The initial setup could be less complex for first-time users</w:t>
+      </w:r>
+    </w:p>
+    <w:p>
+      <w:pPr>
+        <w:pStyle w:val="NormalWeb"/>
+        <w:numPr>
+          <w:ilvl w:val="0"/>
+          <w:numId w:val="6"/>
+        </w:numPr>
+        <w:shd w:val="clear" w:color="auto" w:fill="FFFFFF"/>
+        <w:rPr>
+          <w:rFonts w:asciiTheme="minorHAnsi" w:eastAsiaTheme="minorHAnsi" w:hAnsiTheme="minorHAnsi" w:cstheme="minorBidi"/>
+          <w:i/>
+          <w:iCs/>
+          <w:sz w:val="18"/>
+          <w:szCs w:val="18"/>
+          <w:lang w:eastAsia="en-US"/>
+        </w:rPr>
+      </w:pPr>
+      <w:r>
+        <w:rPr>
+          <w:rFonts w:asciiTheme="minorHAnsi" w:eastAsiaTheme="minorHAnsi" w:hAnsiTheme="minorHAnsi" w:cstheme="minorBidi"/>
+          <w:i/>
+          <w:iCs/>
+          <w:sz w:val="18"/>
+          <w:szCs w:val="18"/>
+          <w:lang w:eastAsia="en-US"/>
+        </w:rPr>
+        <w:t xml:space="preserve">Overhead of managing Access Control List every time a </w:t>
+      </w:r>
+      <w:r>
+        <w:rPr>
+          <w:rFonts w:asciiTheme="minorHAnsi" w:eastAsiaTheme="minorHAnsi" w:hAnsiTheme="minorHAnsi" w:cstheme="minorBidi"/>
+          <w:i/>
+          <w:iCs/>
+          <w:sz w:val="18"/>
+          <w:szCs w:val="18"/>
+          <w:lang w:eastAsia="en-US"/>
+        </w:rPr>
+        <w:t>new developer</w:t>
+      </w:r>
+      <w:r>
+        <w:rPr>
+          <w:rFonts w:asciiTheme="minorHAnsi" w:eastAsiaTheme="minorHAnsi" w:hAnsiTheme="minorHAnsi" w:cstheme="minorBidi"/>
+          <w:i/>
+          <w:iCs/>
+          <w:sz w:val="18"/>
+          <w:szCs w:val="18"/>
+          <w:lang w:eastAsia="en-US"/>
+        </w:rPr>
+        <w:t xml:space="preserve"> </w:t>
+      </w:r>
+      <w:r>
+        <w:rPr>
+          <w:rFonts w:asciiTheme="minorHAnsi" w:eastAsiaTheme="minorHAnsi" w:hAnsiTheme="minorHAnsi" w:cstheme="minorBidi"/>
+          <w:i/>
+          <w:iCs/>
+          <w:sz w:val="18"/>
+          <w:szCs w:val="18"/>
+          <w:lang w:eastAsia="en-US"/>
+        </w:rPr>
+        <w:t>joins the team</w:t>
+      </w:r>
+      <w:r>
+        <w:rPr>
+          <w:rFonts w:asciiTheme="minorHAnsi" w:eastAsiaTheme="minorHAnsi" w:hAnsiTheme="minorHAnsi" w:cstheme="minorBidi"/>
+          <w:i/>
+          <w:iCs/>
+          <w:sz w:val="18"/>
+          <w:szCs w:val="18"/>
+          <w:lang w:eastAsia="en-US"/>
+        </w:rPr>
+        <w:t>.</w:t>
       </w:r>
     </w:p>
     <w:p>
@@ -431,7 +504,31 @@
           <w:szCs w:val="18"/>
           <w:lang w:eastAsia="en-US"/>
         </w:rPr>
-        <w:t>Alternatives are AWS Key Management Service (AWS), HashiCorp Vault</w:t>
+        <w:t xml:space="preserve">Alternatives are AWS Key Management Service (AWS), </w:t>
+      </w:r>
+      <w:proofErr w:type="spellStart"/>
+      <w:r>
+        <w:rPr>
+          <w:rFonts w:asciiTheme="minorHAnsi" w:eastAsiaTheme="minorHAnsi" w:hAnsiTheme="minorHAnsi" w:cstheme="minorBidi"/>
+          <w:i/>
+          <w:iCs/>
+          <w:sz w:val="18"/>
+          <w:szCs w:val="18"/>
+          <w:lang w:eastAsia="en-US"/>
+        </w:rPr>
+        <w:t>HashiCorp</w:t>
+      </w:r>
+      <w:proofErr w:type="spellEnd"/>
+      <w:r>
+        <w:rPr>
+          <w:rFonts w:asciiTheme="minorHAnsi" w:eastAsiaTheme="minorHAnsi" w:hAnsiTheme="minorHAnsi" w:cstheme="minorBidi"/>
+          <w:i/>
+          <w:iCs/>
+          <w:sz w:val="18"/>
+          <w:szCs w:val="18"/>
+          <w:lang w:eastAsia="en-US"/>
+        </w:rPr>
+        <w:t xml:space="preserve"> Vault</w:t>
       </w:r>
       <w:r>
         <w:rPr>
@@ -443,6 +540,17 @@
           <w:lang w:eastAsia="en-US"/>
         </w:rPr>
         <w:t xml:space="preserve"> etc.</w:t>
+      </w:r>
+      <w:r>
+        <w:rPr>
+          <w:rFonts w:asciiTheme="minorHAnsi" w:eastAsiaTheme="minorHAnsi" w:hAnsiTheme="minorHAnsi" w:cstheme="minorBidi"/>
+          <w:i/>
+          <w:iCs/>
+          <w:sz w:val="18"/>
+          <w:szCs w:val="18"/>
+          <w:lang w:eastAsia="en-US"/>
+        </w:rPr>
+        <w:t xml:space="preserve"> </w:t>
       </w:r>
     </w:p>
     <w:p>
@@ -462,7 +570,23 @@
           <w:sz w:val="18"/>
           <w:szCs w:val="18"/>
         </w:rPr>
-        <w:t xml:space="preserve">How do you achieve loop functionality within a Azure Data Factory pipeline? Why would you need to use this functionality in a data pipeline? </w:t>
+        <w:t xml:space="preserve">How do you achieve loop functionality within </w:t>
+      </w:r>
+      <w:proofErr w:type="gramStart"/>
+      <w:r>
+        <w:rPr>
+          <w:sz w:val="18"/>
+          <w:szCs w:val="18"/>
+        </w:rPr>
+        <w:t>a</w:t>
+      </w:r>
+      <w:proofErr w:type="gramEnd"/>
+      <w:r>
+        <w:rPr>
+          <w:sz w:val="18"/>
+          <w:szCs w:val="18"/>
+        </w:rPr>
+        <w:t xml:space="preserve"> Azure Data Factory pipeline? Why would you need to use this functionality in a data pipeline? </w:t>
       </w:r>
     </w:p>
     <w:p>
@@ -500,7 +624,31 @@
           <w:szCs w:val="18"/>
           <w:lang w:eastAsia="en-US"/>
         </w:rPr>
-        <w:t>The ForEach Activity </w:t>
+        <w:t xml:space="preserve">The </w:t>
+      </w:r>
+      <w:proofErr w:type="spellStart"/>
+      <w:r>
+        <w:rPr>
+          <w:rFonts w:asciiTheme="minorHAnsi" w:eastAsiaTheme="minorHAnsi" w:hAnsiTheme="minorHAnsi" w:cstheme="minorBidi"/>
+          <w:i/>
+          <w:iCs/>
+          <w:sz w:val="18"/>
+          <w:szCs w:val="18"/>
+          <w:lang w:eastAsia="en-US"/>
+        </w:rPr>
+        <w:t>ForEach</w:t>
+      </w:r>
+      <w:proofErr w:type="spellEnd"/>
+      <w:r>
+        <w:rPr>
+          <w:rFonts w:asciiTheme="minorHAnsi" w:eastAsiaTheme="minorHAnsi" w:hAnsiTheme="minorHAnsi" w:cstheme="minorBidi"/>
+          <w:i/>
+          <w:iCs/>
+          <w:sz w:val="18"/>
+          <w:szCs w:val="18"/>
+          <w:lang w:eastAsia="en-US"/>
+        </w:rPr>
+        <w:t xml:space="preserve"> Activity </w:t>
       </w:r>
       <w:r>
         <w:rPr>
@@ -576,7 +724,55 @@
           <w:szCs w:val="18"/>
           <w:lang w:eastAsia="en-US"/>
         </w:rPr>
-        <w:t>In the below screenshot ‘Foreach’ activity loops through the result of the lookup ‘Lookupdates’. On the Settings tab, you can provide the items you want to loop through. In our case the output of the preceding Lookup activity from the previous step: @activity('LookupDates’).output.value</w:t>
+        <w:t>In the below screenshot ‘Foreach’ activity loops through the result of the lookup ‘</w:t>
+      </w:r>
+      <w:proofErr w:type="spellStart"/>
+      <w:r>
+        <w:rPr>
+          <w:rFonts w:asciiTheme="minorHAnsi" w:eastAsiaTheme="minorHAnsi" w:hAnsiTheme="minorHAnsi" w:cstheme="minorBidi"/>
+          <w:i/>
+          <w:iCs/>
+          <w:sz w:val="18"/>
+          <w:szCs w:val="18"/>
+          <w:lang w:eastAsia="en-US"/>
+        </w:rPr>
+        <w:t>Lookupdates</w:t>
+      </w:r>
+      <w:proofErr w:type="spellEnd"/>
+      <w:r>
+        <w:rPr>
+          <w:rFonts w:asciiTheme="minorHAnsi" w:eastAsiaTheme="minorHAnsi" w:hAnsiTheme="minorHAnsi" w:cstheme="minorBidi"/>
+          <w:i/>
+          <w:iCs/>
+          <w:sz w:val="18"/>
+          <w:szCs w:val="18"/>
+          <w:lang w:eastAsia="en-US"/>
+        </w:rPr>
+        <w:t>’. On the Settings tab, you can provide the items you want to loop through. In our case the output of the preceding Lookup activity from the previous step: @activity('LookupDates’</w:t>
+      </w:r>
+      <w:proofErr w:type="gramStart"/>
+      <w:r>
+        <w:rPr>
+          <w:rFonts w:asciiTheme="minorHAnsi" w:eastAsiaTheme="minorHAnsi" w:hAnsiTheme="minorHAnsi" w:cstheme="minorBidi"/>
+          <w:i/>
+          <w:iCs/>
+          <w:sz w:val="18"/>
+          <w:szCs w:val="18"/>
+          <w:lang w:eastAsia="en-US"/>
+        </w:rPr>
+        <w:t>).output</w:t>
+      </w:r>
+      <w:proofErr w:type="gramEnd"/>
+      <w:r>
+        <w:rPr>
+          <w:rFonts w:asciiTheme="minorHAnsi" w:eastAsiaTheme="minorHAnsi" w:hAnsiTheme="minorHAnsi" w:cstheme="minorBidi"/>
+          <w:i/>
+          <w:iCs/>
+          <w:sz w:val="18"/>
+          <w:szCs w:val="18"/>
+          <w:lang w:eastAsia="en-US"/>
+        </w:rPr>
+        <w:t>.value</w:t>
       </w:r>
     </w:p>
     <w:p>
@@ -628,7 +824,31 @@
           <w:szCs w:val="18"/>
           <w:lang w:eastAsia="en-US"/>
         </w:rPr>
-        <w:t>On the Activities tab, we can add a new activity that we want to execute for all the Dates. The Activity, in this case, is ‘RunSmartFoodCustomerApitoBlob’</w:t>
+        <w:t>On the Activities tab, we can add a new activity that we want to execute for all the Dates. The Activity, in this case, is ‘</w:t>
+      </w:r>
+      <w:proofErr w:type="spellStart"/>
+      <w:r>
+        <w:rPr>
+          <w:rFonts w:asciiTheme="minorHAnsi" w:eastAsiaTheme="minorHAnsi" w:hAnsiTheme="minorHAnsi" w:cstheme="minorBidi"/>
+          <w:i/>
+          <w:iCs/>
+          <w:sz w:val="18"/>
+          <w:szCs w:val="18"/>
+          <w:lang w:eastAsia="en-US"/>
+        </w:rPr>
+        <w:t>RunSmartFoodCustomerApitoBlob</w:t>
+      </w:r>
+      <w:proofErr w:type="spellEnd"/>
+      <w:r>
+        <w:rPr>
+          <w:rFonts w:asciiTheme="minorHAnsi" w:eastAsiaTheme="minorHAnsi" w:hAnsiTheme="minorHAnsi" w:cstheme="minorBidi"/>
+          <w:i/>
+          <w:iCs/>
+          <w:sz w:val="18"/>
+          <w:szCs w:val="18"/>
+          <w:lang w:eastAsia="en-US"/>
+        </w:rPr>
+        <w:t>’</w:t>
       </w:r>
     </w:p>
     <w:p>
@@ -723,7 +943,6 @@
           <w:sz w:val="18"/>
           <w:szCs w:val="18"/>
         </w:rPr>
-        <w:lastRenderedPageBreak/>
         <w:t xml:space="preserve">What are expressions in Azure Data Factory? How are they helpful when designing a data pipeline? Please explain with an example. </w:t>
       </w:r>
     </w:p>
@@ -844,8 +1063,19 @@
           <w:sz w:val="18"/>
           <w:szCs w:val="18"/>
         </w:rPr>
-        <w:t>For Example</w:t>
-      </w:r>
+        <w:t xml:space="preserve">For </w:t>
+      </w:r>
+      <w:proofErr w:type="gramStart"/>
+      <w:r>
+        <w:rPr>
+          <w:i/>
+          <w:iCs/>
+          <w:sz w:val="18"/>
+          <w:szCs w:val="18"/>
+        </w:rPr>
+        <w:t>Example</w:t>
+      </w:r>
+      <w:proofErr w:type="gramEnd"/>
       <w:r>
         <w:rPr>
           <w:i/>
@@ -871,17 +1101,68 @@
           <w:sz w:val="18"/>
           <w:szCs w:val="18"/>
         </w:rPr>
-        <w:t xml:space="preserve"> from Incoming Stream ‘SmartFoodsCustomerStagingBlob’</w:t>
-      </w:r>
-      <w:r>
-        <w:rPr>
-          <w:i/>
-          <w:iCs/>
-          <w:sz w:val="18"/>
-          <w:szCs w:val="18"/>
-        </w:rPr>
-        <w:t xml:space="preserve"> into firstName and lastName</w:t>
-      </w:r>
+        <w:t xml:space="preserve"> from Incoming Stream ‘</w:t>
+      </w:r>
+      <w:proofErr w:type="spellStart"/>
+      <w:r>
+        <w:rPr>
+          <w:i/>
+          <w:iCs/>
+          <w:sz w:val="18"/>
+          <w:szCs w:val="18"/>
+        </w:rPr>
+        <w:t>SmartFoodsCustomerStagingBlob</w:t>
+      </w:r>
+      <w:proofErr w:type="spellEnd"/>
+      <w:r>
+        <w:rPr>
+          <w:i/>
+          <w:iCs/>
+          <w:sz w:val="18"/>
+          <w:szCs w:val="18"/>
+        </w:rPr>
+        <w:t>’</w:t>
+      </w:r>
+      <w:r>
+        <w:rPr>
+          <w:i/>
+          <w:iCs/>
+          <w:sz w:val="18"/>
+          <w:szCs w:val="18"/>
+        </w:rPr>
+        <w:t xml:space="preserve"> into </w:t>
+      </w:r>
+      <w:proofErr w:type="spellStart"/>
+      <w:r>
+        <w:rPr>
+          <w:i/>
+          <w:iCs/>
+          <w:sz w:val="18"/>
+          <w:szCs w:val="18"/>
+        </w:rPr>
+        <w:t>firstName</w:t>
+      </w:r>
+      <w:proofErr w:type="spellEnd"/>
+      <w:r>
+        <w:rPr>
+          <w:i/>
+          <w:iCs/>
+          <w:sz w:val="18"/>
+          <w:szCs w:val="18"/>
+        </w:rPr>
+        <w:t xml:space="preserve"> and </w:t>
+      </w:r>
+      <w:proofErr w:type="spellStart"/>
+      <w:r>
+        <w:rPr>
+          <w:i/>
+          <w:iCs/>
+          <w:sz w:val="18"/>
+          <w:szCs w:val="18"/>
+        </w:rPr>
+        <w:t>lastName</w:t>
+      </w:r>
+      <w:proofErr w:type="spellEnd"/>
       <w:r>
         <w:rPr>
           <w:i/>
@@ -1102,7 +1383,6 @@
           <w:sz w:val="18"/>
           <w:szCs w:val="18"/>
         </w:rPr>
-        <w:lastRenderedPageBreak/>
         <w:t xml:space="preserve">What are the pros and cons of parametrizing a dataset’s activity in Azure Data Factory? </w:t>
       </w:r>
     </w:p>
@@ -1150,7 +1430,27 @@
           <w:sz w:val="18"/>
           <w:szCs w:val="18"/>
         </w:rPr>
-        <w:t xml:space="preserve"> property ‘authCode’ to take the value generated by previous activity.</w:t>
+        <w:t xml:space="preserve"> property ‘</w:t>
+      </w:r>
+      <w:proofErr w:type="spellStart"/>
+      <w:r>
+        <w:rPr>
+          <w:i/>
+          <w:iCs/>
+          <w:sz w:val="18"/>
+          <w:szCs w:val="18"/>
+        </w:rPr>
+        <w:t>authCode</w:t>
+      </w:r>
+      <w:proofErr w:type="spellEnd"/>
+      <w:r>
+        <w:rPr>
+          <w:i/>
+          <w:iCs/>
+          <w:sz w:val="18"/>
+          <w:szCs w:val="18"/>
+        </w:rPr>
+        <w:t>’ to take the value generated by previous activity.</w:t>
       </w:r>
     </w:p>
     <w:p>
@@ -1260,16 +1560,41 @@
     </w:p>
     <w:p>
       <w:pPr>
-        <w:rPr>
-          <w:sz w:val="18"/>
-          <w:szCs w:val="18"/>
-        </w:rPr>
-      </w:pPr>
-    </w:p>
-    <w:p>
-      <w:pPr>
         <w:pStyle w:val="ListParagraph"/>
         <w:rPr>
+          <w:i/>
+          <w:iCs/>
+          <w:sz w:val="18"/>
+          <w:szCs w:val="18"/>
+        </w:rPr>
+      </w:pPr>
+    </w:p>
+    <w:p>
+      <w:pPr>
+        <w:pStyle w:val="ListParagraph"/>
+        <w:rPr>
+          <w:i/>
+          <w:iCs/>
+          <w:sz w:val="18"/>
+          <w:szCs w:val="18"/>
+        </w:rPr>
+      </w:pPr>
+      <w:r>
+        <w:rPr>
+          <w:i/>
+          <w:iCs/>
+          <w:sz w:val="18"/>
+          <w:szCs w:val="18"/>
+        </w:rPr>
+        <w:t>Data analysis is important step to be performed before parametrizing the dataset properties.</w:t>
+      </w:r>
+    </w:p>
+    <w:p>
+      <w:pPr>
+        <w:pStyle w:val="ListParagraph"/>
+        <w:rPr>
+          <w:i/>
+          <w:iCs/>
           <w:sz w:val="18"/>
           <w:szCs w:val="18"/>
         </w:rPr>
@@ -1760,6 +2085,7 @@
         </w:rPr>
         <w:t xml:space="preserve"> </w:t>
       </w:r>
+      <w:proofErr w:type="spellStart"/>
       <w:r>
         <w:rPr>
           <w:i/>
@@ -1769,6 +2095,7 @@
         </w:rPr>
         <w:t>ZipDeflate</w:t>
       </w:r>
+      <w:proofErr w:type="spellEnd"/>
       <w:r>
         <w:rPr>
           <w:i/>
@@ -1802,8 +2129,19 @@
           <w:sz w:val="18"/>
           <w:szCs w:val="18"/>
         </w:rPr>
-        <w:t xml:space="preserve"> etc</w:t>
-      </w:r>
+        <w:t xml:space="preserve"> </w:t>
+      </w:r>
+      <w:proofErr w:type="spellStart"/>
+      <w:r>
+        <w:rPr>
+          <w:i/>
+          <w:iCs/>
+          <w:sz w:val="18"/>
+          <w:szCs w:val="18"/>
+        </w:rPr>
+        <w:t>etc</w:t>
+      </w:r>
+      <w:proofErr w:type="spellEnd"/>
     </w:p>
     <w:p>
       <w:pPr>
@@ -1912,7 +2250,31 @@
           <w:sz w:val="18"/>
           <w:szCs w:val="18"/>
         </w:rPr>
-        <w:t>If you have a lot of complex nested columns in your dataset and often only query a subset of the subcolumns, Parquet would be a good choice</w:t>
+        <w:t xml:space="preserve">If you have a lot of complex nested columns in your dataset and often only query a subset of the </w:t>
+      </w:r>
+      <w:proofErr w:type="spellStart"/>
+      <w:r>
+        <w:rPr>
+          <w:b/>
+          <w:bCs/>
+          <w:i/>
+          <w:iCs/>
+          <w:sz w:val="18"/>
+          <w:szCs w:val="18"/>
+        </w:rPr>
+        <w:t>subcolumns</w:t>
+      </w:r>
+      <w:proofErr w:type="spellEnd"/>
+      <w:r>
+        <w:rPr>
+          <w:b/>
+          <w:bCs/>
+          <w:i/>
+          <w:iCs/>
+          <w:sz w:val="18"/>
+          <w:szCs w:val="18"/>
+        </w:rPr>
+        <w:t>, Parquet would be a good choice</w:t>
       </w:r>
       <w:r>
         <w:rPr>
@@ -1941,7 +2303,27 @@
           <w:sz w:val="18"/>
           <w:szCs w:val="18"/>
         </w:rPr>
-        <w:t>, which allows you to access and retrievesubcolumns without pulling the rest of the nested column.</w:t>
+        <w:t xml:space="preserve">, which allows you to access and </w:t>
+      </w:r>
+      <w:proofErr w:type="spellStart"/>
+      <w:r>
+        <w:rPr>
+          <w:i/>
+          <w:iCs/>
+          <w:sz w:val="18"/>
+          <w:szCs w:val="18"/>
+        </w:rPr>
+        <w:t>retrievesubcolumns</w:t>
+      </w:r>
+      <w:proofErr w:type="spellEnd"/>
+      <w:r>
+        <w:rPr>
+          <w:i/>
+          <w:iCs/>
+          <w:sz w:val="18"/>
+          <w:szCs w:val="18"/>
+        </w:rPr>
+        <w:t xml:space="preserve"> without pulling the rest of the nested column.</w:t>
       </w:r>
       <w:r>
         <w:rPr>
@@ -2191,7 +2573,27 @@
           <w:sz w:val="18"/>
           <w:szCs w:val="18"/>
         </w:rPr>
-        <w:t xml:space="preserve">One challenge of handling big data is the frequent changing of data schema: e.g. adding/dropping columns and changing columns names. </w:t>
+        <w:t xml:space="preserve">One challenge of handling big data is the frequent changing of data schema: </w:t>
+      </w:r>
+      <w:proofErr w:type="gramStart"/>
+      <w:r>
+        <w:rPr>
+          <w:i/>
+          <w:iCs/>
+          <w:sz w:val="18"/>
+          <w:szCs w:val="18"/>
+        </w:rPr>
+        <w:t>e.g.</w:t>
+      </w:r>
+      <w:proofErr w:type="gramEnd"/>
+      <w:r>
+        <w:rPr>
+          <w:i/>
+          <w:iCs/>
+          <w:sz w:val="18"/>
+          <w:szCs w:val="18"/>
+        </w:rPr>
+        <w:t xml:space="preserve"> adding/dropping columns and changing columns names. </w:t>
       </w:r>
       <w:r>
         <w:rPr>

</xml_diff>